<commit_message>
Update Test Plan v.1.4
</commit_message>
<xml_diff>
--- a/Test Plan.docx
+++ b/Test Plan.docx
@@ -5082,7 +5082,10 @@
               <w:ind w:right="111"/>
             </w:pPr>
             <w:r>
-              <w:t>Masukkan kode otp</w:t>
+              <w:t xml:space="preserve">Muncul jendela </w:t>
+            </w:r>
+            <w:r>
+              <w:t>verifikasi otp</w:t>
             </w:r>
           </w:p>
         </w:tc>
@@ -5287,21 +5290,7 @@
                 <w:rFonts w:eastAsiaTheme="minorHAnsi"/>
                 <w:lang w:val="en-ID"/>
               </w:rPr>
-              <w:t>Masukkan data</w:t>
-            </w:r>
-            <w:r>
-              <w:rPr>
-                <w:rFonts w:eastAsiaTheme="minorHAnsi"/>
-                <w:lang w:val="en-ID"/>
-              </w:rPr>
-              <w:t xml:space="preserve"> </w:t>
-            </w:r>
-            <w:r>
-              <w:rPr>
-                <w:rFonts w:eastAsiaTheme="minorHAnsi"/>
-                <w:lang w:val="en-ID"/>
-              </w:rPr>
-              <w:t>pada elemen email,</w:t>
+              <w:t>Masukkan data pada elemen email,</w:t>
             </w:r>
             <w:r>
               <w:rPr>
@@ -5338,21 +5327,7 @@
                 <w:rFonts w:eastAsiaTheme="minorHAnsi"/>
                 <w:lang w:val="en-ID"/>
               </w:rPr>
-              <w:t>Masukkan data</w:t>
-            </w:r>
-            <w:r>
-              <w:rPr>
-                <w:rFonts w:eastAsiaTheme="minorHAnsi"/>
-                <w:lang w:val="en-ID"/>
-              </w:rPr>
-              <w:t xml:space="preserve"> </w:t>
-            </w:r>
-            <w:r>
-              <w:rPr>
-                <w:rFonts w:eastAsiaTheme="minorHAnsi"/>
-                <w:lang w:val="en-ID"/>
-              </w:rPr>
-              <w:t>pada elemen</w:t>
+              <w:t>Masukkan data pada elemen</w:t>
             </w:r>
             <w:r>
               <w:rPr>
@@ -5390,35 +5365,7 @@
                 <w:lang w:val="en-ID"/>
               </w:rPr>
               <w:lastRenderedPageBreak/>
-              <w:t>Pilih data pada</w:t>
-            </w:r>
-            <w:r>
-              <w:rPr>
-                <w:rFonts w:eastAsiaTheme="minorHAnsi"/>
-                <w:lang w:val="en-ID"/>
-              </w:rPr>
-              <w:t xml:space="preserve"> </w:t>
-            </w:r>
-            <w:r>
-              <w:rPr>
-                <w:rFonts w:eastAsiaTheme="minorHAnsi"/>
-                <w:lang w:val="en-ID"/>
-              </w:rPr>
-              <w:t>elemen jenis</w:t>
-            </w:r>
-            <w:r>
-              <w:rPr>
-                <w:rFonts w:eastAsiaTheme="minorHAnsi"/>
-                <w:lang w:val="en-ID"/>
-              </w:rPr>
-              <w:t xml:space="preserve"> </w:t>
-            </w:r>
-            <w:r>
-              <w:rPr>
-                <w:rFonts w:eastAsiaTheme="minorHAnsi"/>
-                <w:lang w:val="en-ID"/>
-              </w:rPr>
-              <w:t>kelamin</w:t>
+              <w:t>Pilih data pada elemen jenis kelamin</w:t>
             </w:r>
           </w:p>
           <w:p>
@@ -5441,21 +5388,7 @@
                 <w:rFonts w:eastAsiaTheme="minorHAnsi"/>
                 <w:lang w:val="en-ID"/>
               </w:rPr>
-              <w:t>Masukkan data</w:t>
-            </w:r>
-            <w:r>
-              <w:rPr>
-                <w:rFonts w:eastAsiaTheme="minorHAnsi"/>
-                <w:lang w:val="en-ID"/>
-              </w:rPr>
-              <w:t xml:space="preserve"> </w:t>
-            </w:r>
-            <w:r>
-              <w:rPr>
-                <w:rFonts w:eastAsiaTheme="minorHAnsi"/>
-                <w:lang w:val="en-ID"/>
-              </w:rPr>
-              <w:t>pada elemen</w:t>
+              <w:t>Masukkan data pada elemen</w:t>
             </w:r>
             <w:r>
               <w:rPr>
@@ -5492,49 +5425,7 @@
                 <w:rFonts w:eastAsiaTheme="minorHAnsi"/>
                 <w:lang w:val="en-ID"/>
               </w:rPr>
-              <w:t>Masukkan data</w:t>
-            </w:r>
-            <w:r>
-              <w:rPr>
-                <w:rFonts w:eastAsiaTheme="minorHAnsi"/>
-                <w:lang w:val="en-ID"/>
-              </w:rPr>
-              <w:t xml:space="preserve"> </w:t>
-            </w:r>
-            <w:r>
-              <w:rPr>
-                <w:rFonts w:eastAsiaTheme="minorHAnsi"/>
-                <w:lang w:val="en-ID"/>
-              </w:rPr>
-              <w:t>pada elemen</w:t>
-            </w:r>
-            <w:r>
-              <w:rPr>
-                <w:rFonts w:eastAsiaTheme="minorHAnsi"/>
-                <w:lang w:val="en-ID"/>
-              </w:rPr>
-              <w:t xml:space="preserve"> k</w:t>
-            </w:r>
-            <w:r>
-              <w:rPr>
-                <w:rFonts w:eastAsiaTheme="minorHAnsi"/>
-                <w:lang w:val="en-ID"/>
-              </w:rPr>
-              <w:t>onfirmasi</w:t>
-            </w:r>
-            <w:r>
-              <w:rPr>
-                <w:rFonts w:eastAsiaTheme="minorHAnsi"/>
-                <w:lang w:val="en-ID"/>
-              </w:rPr>
-              <w:t xml:space="preserve"> </w:t>
-            </w:r>
-            <w:r>
-              <w:rPr>
-                <w:rFonts w:eastAsiaTheme="minorHAnsi"/>
-                <w:lang w:val="en-ID"/>
-              </w:rPr>
-              <w:t>password.</w:t>
+              <w:t>Masukkan data pada elemen konfirmasi password.</w:t>
             </w:r>
           </w:p>
           <w:p>
@@ -5557,63 +5448,7 @@
                 <w:rFonts w:eastAsiaTheme="minorHAnsi"/>
                 <w:lang w:val="en-ID"/>
               </w:rPr>
-              <w:t>Melakukan check</w:t>
-            </w:r>
-            <w:r>
-              <w:rPr>
-                <w:rFonts w:eastAsiaTheme="minorHAnsi"/>
-                <w:lang w:val="en-ID"/>
-              </w:rPr>
-              <w:t xml:space="preserve"> </w:t>
-            </w:r>
-            <w:r>
-              <w:rPr>
-                <w:rFonts w:eastAsiaTheme="minorHAnsi"/>
-                <w:lang w:val="en-ID"/>
-              </w:rPr>
-              <w:t>pada saya setuju</w:t>
-            </w:r>
-            <w:r>
-              <w:rPr>
-                <w:rFonts w:eastAsiaTheme="minorHAnsi"/>
-                <w:lang w:val="en-ID"/>
-              </w:rPr>
-              <w:t xml:space="preserve"> </w:t>
-            </w:r>
-            <w:r>
-              <w:rPr>
-                <w:rFonts w:eastAsiaTheme="minorHAnsi"/>
-                <w:lang w:val="en-ID"/>
-              </w:rPr>
-              <w:t>dengan syarat &amp;</w:t>
-            </w:r>
-            <w:r>
-              <w:rPr>
-                <w:rFonts w:eastAsiaTheme="minorHAnsi"/>
-                <w:lang w:val="en-ID"/>
-              </w:rPr>
-              <w:t xml:space="preserve"> </w:t>
-            </w:r>
-            <w:r>
-              <w:rPr>
-                <w:rFonts w:eastAsiaTheme="minorHAnsi"/>
-                <w:lang w:val="en-ID"/>
-              </w:rPr>
-              <w:t>ketentuan yang</w:t>
-            </w:r>
-            <w:r>
-              <w:rPr>
-                <w:rFonts w:eastAsiaTheme="minorHAnsi"/>
-                <w:lang w:val="en-ID"/>
-              </w:rPr>
-              <w:t xml:space="preserve"> </w:t>
-            </w:r>
-            <w:r>
-              <w:rPr>
-                <w:rFonts w:eastAsiaTheme="minorHAnsi"/>
-                <w:lang w:val="en-ID"/>
-              </w:rPr>
-              <w:t>berlaku di dalam</w:t>
+              <w:t>Melakukan check pada saya setuju dengan syarat &amp; ketentuan yang berlaku di dalam</w:t>
             </w:r>
             <w:r>
               <w:rPr>
@@ -5653,6 +5488,29 @@
               <w:t>Klik Button Register</w:t>
             </w:r>
           </w:p>
+          <w:p>
+            <w:pPr>
+              <w:pStyle w:val="ListParagraph"/>
+              <w:widowControl/>
+              <w:numPr>
+                <w:ilvl w:val="0"/>
+                <w:numId w:val="17"/>
+              </w:numPr>
+              <w:adjustRightInd w:val="0"/>
+              <w:ind w:left="456"/>
+              <w:rPr>
+                <w:rFonts w:eastAsiaTheme="minorHAnsi"/>
+                <w:lang w:val="en-ID"/>
+              </w:rPr>
+            </w:pPr>
+            <w:r>
+              <w:rPr>
+                <w:rFonts w:eastAsiaTheme="minorHAnsi"/>
+                <w:lang w:val="en-ID"/>
+              </w:rPr>
+              <w:t>Muncul verifikasi pop-up</w:t>
+            </w:r>
+          </w:p>
         </w:tc>
         <w:tc>
           <w:tcPr>
@@ -5679,35 +5537,7 @@
                 <w:lang w:val="en-ID"/>
               </w:rPr>
               <w:lastRenderedPageBreak/>
-              <w:t>Positive Testing:</w:t>
-            </w:r>
-            <w:r>
-              <w:rPr>
-                <w:rFonts w:eastAsiaTheme="minorHAnsi"/>
-                <w:lang w:val="en-ID"/>
-              </w:rPr>
-              <w:t xml:space="preserve"> </w:t>
-            </w:r>
-            <w:r>
-              <w:rPr>
-                <w:rFonts w:eastAsiaTheme="minorHAnsi"/>
-                <w:lang w:val="en-ID"/>
-              </w:rPr>
-              <w:t>Melengkapi semua</w:t>
-            </w:r>
-            <w:r>
-              <w:rPr>
-                <w:rFonts w:eastAsiaTheme="minorHAnsi"/>
-                <w:lang w:val="en-ID"/>
-              </w:rPr>
-              <w:t xml:space="preserve"> </w:t>
-            </w:r>
-            <w:r>
-              <w:rPr>
-                <w:rFonts w:eastAsiaTheme="minorHAnsi"/>
-                <w:lang w:val="en-ID"/>
-              </w:rPr>
-              <w:t>data dengan benar</w:t>
+              <w:t>Positive Testing: Melengkapi semua data dengan benar</w:t>
             </w:r>
           </w:p>
           <w:p>
@@ -5730,64 +5560,15 @@
                 <w:rFonts w:eastAsiaTheme="minorHAnsi"/>
                 <w:lang w:val="en-ID"/>
               </w:rPr>
-              <w:t>Negative Testing:</w:t>
+              <w:t xml:space="preserve">Negative Testing: Memasukkan data </w:t>
             </w:r>
             <w:r>
               <w:rPr>
                 <w:rFonts w:eastAsiaTheme="minorHAnsi"/>
                 <w:lang w:val="en-ID"/>
               </w:rPr>
-              <w:t xml:space="preserve"> </w:t>
-            </w:r>
-            <w:r>
-              <w:rPr>
-                <w:rFonts w:eastAsiaTheme="minorHAnsi"/>
-                <w:lang w:val="en-ID"/>
-              </w:rPr>
-              <w:t>Memasukkan data</w:t>
-            </w:r>
-            <w:r>
-              <w:rPr>
-                <w:rFonts w:eastAsiaTheme="minorHAnsi"/>
-                <w:lang w:val="en-ID"/>
-              </w:rPr>
-              <w:t xml:space="preserve"> </w:t>
-            </w:r>
-            <w:r>
-              <w:rPr>
-                <w:rFonts w:eastAsiaTheme="minorHAnsi"/>
-                <w:lang w:val="en-ID"/>
-              </w:rPr>
               <w:lastRenderedPageBreak/>
-              <w:t>yang telah</w:t>
-            </w:r>
-            <w:r>
-              <w:rPr>
-                <w:rFonts w:eastAsiaTheme="minorHAnsi"/>
-                <w:lang w:val="en-ID"/>
-              </w:rPr>
-              <w:t xml:space="preserve"> t</w:t>
-            </w:r>
-            <w:r>
-              <w:rPr>
-                <w:rFonts w:eastAsiaTheme="minorHAnsi"/>
-                <w:lang w:val="en-ID"/>
-              </w:rPr>
-              <w:t>erregistrasi</w:t>
-            </w:r>
-            <w:r>
-              <w:rPr>
-                <w:rFonts w:eastAsiaTheme="minorHAnsi"/>
-                <w:lang w:val="en-ID"/>
-              </w:rPr>
-              <w:t xml:space="preserve"> </w:t>
-            </w:r>
-            <w:r>
-              <w:rPr>
-                <w:rFonts w:eastAsiaTheme="minorHAnsi"/>
-                <w:lang w:val="en-ID"/>
-              </w:rPr>
-              <w:t>sebelumnya.</w:t>
+              <w:t>yang telah terregistrasi sebelumnya.</w:t>
             </w:r>
           </w:p>
           <w:p>
@@ -5810,105 +5591,7 @@
                 <w:rFonts w:eastAsiaTheme="minorHAnsi"/>
                 <w:lang w:val="en-ID"/>
               </w:rPr>
-              <w:t>Negative Testing:</w:t>
-            </w:r>
-            <w:r>
-              <w:rPr>
-                <w:rFonts w:eastAsiaTheme="minorHAnsi"/>
-                <w:lang w:val="en-ID"/>
-              </w:rPr>
-              <w:t xml:space="preserve"> </w:t>
-            </w:r>
-            <w:r>
-              <w:rPr>
-                <w:rFonts w:eastAsiaTheme="minorHAnsi"/>
-                <w:lang w:val="en-ID"/>
-              </w:rPr>
-              <w:t>Tidak melakukan check</w:t>
-            </w:r>
-            <w:r>
-              <w:rPr>
-                <w:rFonts w:eastAsiaTheme="minorHAnsi"/>
-                <w:lang w:val="en-ID"/>
-              </w:rPr>
-              <w:t xml:space="preserve"> </w:t>
-            </w:r>
-            <w:r>
-              <w:rPr>
-                <w:rFonts w:eastAsiaTheme="minorHAnsi"/>
-                <w:lang w:val="en-ID"/>
-              </w:rPr>
-              <w:t>pada saya setuju</w:t>
-            </w:r>
-            <w:r>
-              <w:rPr>
-                <w:rFonts w:eastAsiaTheme="minorHAnsi"/>
-                <w:lang w:val="en-ID"/>
-              </w:rPr>
-              <w:t xml:space="preserve"> </w:t>
-            </w:r>
-            <w:r>
-              <w:rPr>
-                <w:rFonts w:eastAsiaTheme="minorHAnsi"/>
-                <w:lang w:val="en-ID"/>
-              </w:rPr>
-              <w:t>dengan syarat &amp;</w:t>
-            </w:r>
-            <w:r>
-              <w:rPr>
-                <w:rFonts w:eastAsiaTheme="minorHAnsi"/>
-                <w:lang w:val="en-ID"/>
-              </w:rPr>
-              <w:t xml:space="preserve"> </w:t>
-            </w:r>
-            <w:r>
-              <w:rPr>
-                <w:rFonts w:eastAsiaTheme="minorHAnsi"/>
-                <w:lang w:val="en-ID"/>
-              </w:rPr>
-              <w:t>ketentuan yang</w:t>
-            </w:r>
-            <w:r>
-              <w:rPr>
-                <w:rFonts w:eastAsiaTheme="minorHAnsi"/>
-                <w:lang w:val="en-ID"/>
-              </w:rPr>
-              <w:t xml:space="preserve"> </w:t>
-            </w:r>
-            <w:r>
-              <w:rPr>
-                <w:rFonts w:eastAsiaTheme="minorHAnsi"/>
-                <w:lang w:val="en-ID"/>
-              </w:rPr>
-              <w:t>berlaku di dalam</w:t>
-            </w:r>
-            <w:r>
-              <w:rPr>
-                <w:rFonts w:eastAsiaTheme="minorHAnsi"/>
-                <w:lang w:val="en-ID"/>
-              </w:rPr>
-              <w:t xml:space="preserve"> </w:t>
-            </w:r>
-            <w:r>
-              <w:rPr>
-                <w:rFonts w:eastAsiaTheme="minorHAnsi"/>
-                <w:lang w:val="en-ID"/>
-              </w:rPr>
-              <w:t>aplikasi</w:t>
-            </w:r>
-            <w:r>
-              <w:rPr>
-                <w:rFonts w:eastAsiaTheme="minorHAnsi"/>
-                <w:lang w:val="en-ID"/>
-              </w:rPr>
-              <w:t xml:space="preserve"> </w:t>
-            </w:r>
-            <w:r>
-              <w:rPr>
-                <w:rFonts w:eastAsiaTheme="minorHAnsi"/>
-                <w:lang w:val="en-ID"/>
-              </w:rPr>
-              <w:t>myIndiHome.</w:t>
+              <w:t>Negative Testing: Tidak melakukan check pada saya setuju dengan syarat &amp; ketentuan yang berlaku di dalam aplikasi myIndiHome.</w:t>
             </w:r>
           </w:p>
           <w:p>
@@ -5931,49 +5614,7 @@
                 <w:rFonts w:eastAsiaTheme="minorHAnsi"/>
                 <w:lang w:val="en-ID"/>
               </w:rPr>
-              <w:t>Negative Testing:</w:t>
-            </w:r>
-            <w:r>
-              <w:rPr>
-                <w:rFonts w:eastAsiaTheme="minorHAnsi"/>
-                <w:lang w:val="en-ID"/>
-              </w:rPr>
-              <w:t xml:space="preserve"> </w:t>
-            </w:r>
-            <w:r>
-              <w:rPr>
-                <w:rFonts w:eastAsiaTheme="minorHAnsi"/>
-                <w:lang w:val="en-ID"/>
-              </w:rPr>
-              <w:t>Memasukkan</w:t>
-            </w:r>
-            <w:r>
-              <w:rPr>
-                <w:rFonts w:eastAsiaTheme="minorHAnsi"/>
-                <w:lang w:val="en-ID"/>
-              </w:rPr>
-              <w:t xml:space="preserve"> </w:t>
-            </w:r>
-            <w:r>
-              <w:rPr>
-                <w:rFonts w:eastAsiaTheme="minorHAnsi"/>
-                <w:lang w:val="en-ID"/>
-              </w:rPr>
-              <w:t>konfirmasi password</w:t>
-            </w:r>
-            <w:r>
-              <w:rPr>
-                <w:rFonts w:eastAsiaTheme="minorHAnsi"/>
-                <w:lang w:val="en-ID"/>
-              </w:rPr>
-              <w:t xml:space="preserve"> </w:t>
-            </w:r>
-            <w:r>
-              <w:rPr>
-                <w:rFonts w:eastAsiaTheme="minorHAnsi"/>
-                <w:lang w:val="en-ID"/>
-              </w:rPr>
-              <w:t>yang tidak sesuai</w:t>
+              <w:t>Negative Testing: Memasukkan konfirmasi password yang tidak sesuai</w:t>
             </w:r>
           </w:p>
           <w:p>
@@ -6280,6 +5921,7 @@
               <w:ind w:right="111"/>
             </w:pPr>
             <w:r>
+              <w:lastRenderedPageBreak/>
               <w:t>Cek Ketersediaan</w:t>
             </w:r>
           </w:p>
@@ -7285,7 +6927,7 @@
         <w:tabs>
           <w:tab w:val="left" w:pos="1661"/>
         </w:tabs>
-        <w:spacing w:line="277" w:lineRule="exact"/>
+        <w:spacing w:line="280" w:lineRule="exact"/>
         <w:ind w:hanging="361"/>
         <w:rPr>
           <w:szCs w:val="20"/>
@@ -7308,19 +6950,27 @@
         <w:rPr>
           <w:szCs w:val="20"/>
         </w:rPr>
-        <w:t>mem</w:t>
+        <w:t>memvalidasi</w:t>
       </w:r>
       <w:r>
         <w:rPr>
           <w:szCs w:val="20"/>
         </w:rPr>
-        <w:t>verifikasi</w:t>
-      </w:r>
-      <w:r>
-        <w:rPr>
+        <w:t xml:space="preserve"> bahwa fitur tersebut sesuai dengan kebutuhan </w:t>
+      </w:r>
+      <w:r>
+        <w:rPr>
+          <w:i/>
+          <w:iCs/>
           <w:szCs w:val="20"/>
         </w:rPr>
-        <w:t xml:space="preserve"> fitur-fitur tersebut berjalan seperti seharusnya.</w:t>
+        <w:t>user</w:t>
+      </w:r>
+      <w:r>
+        <w:rPr>
+          <w:szCs w:val="20"/>
+        </w:rPr>
+        <w:t xml:space="preserve"> pada umumnya.</w:t>
       </w:r>
     </w:p>
     <w:p>
@@ -7343,26 +6993,7 @@
         <w:rPr>
           <w:szCs w:val="20"/>
         </w:rPr>
-        <w:t>Untuk</w:t>
-      </w:r>
-      <w:r>
-        <w:rPr>
-          <w:spacing w:val="-2"/>
-          <w:szCs w:val="20"/>
-        </w:rPr>
-        <w:t xml:space="preserve"> </w:t>
-      </w:r>
-      <w:r>
-        <w:rPr>
-          <w:szCs w:val="20"/>
-        </w:rPr>
-        <w:t>memvalidasi</w:t>
-      </w:r>
-      <w:r>
-        <w:rPr>
-          <w:szCs w:val="20"/>
-        </w:rPr>
-        <w:t xml:space="preserve"> bahwa fitur tersebut sesuai dengan kebutuhan </w:t>
+        <w:t xml:space="preserve">Menemukan </w:t>
       </w:r>
       <w:r>
         <w:rPr>
@@ -7370,50 +7001,13 @@
           <w:iCs/>
           <w:szCs w:val="20"/>
         </w:rPr>
-        <w:t>user</w:t>
+        <w:t>bug</w:t>
       </w:r>
       <w:r>
         <w:rPr>
           <w:szCs w:val="20"/>
         </w:rPr>
-        <w:t xml:space="preserve"> pada umumnya.</w:t>
-      </w:r>
-    </w:p>
-    <w:p>
-      <w:pPr>
-        <w:pStyle w:val="ListParagraph"/>
-        <w:numPr>
-          <w:ilvl w:val="0"/>
-          <w:numId w:val="2"/>
-        </w:numPr>
-        <w:tabs>
-          <w:tab w:val="left" w:pos="1661"/>
-        </w:tabs>
-        <w:spacing w:line="280" w:lineRule="exact"/>
-        <w:ind w:hanging="361"/>
-        <w:rPr>
-          <w:szCs w:val="20"/>
-        </w:rPr>
-      </w:pPr>
-      <w:r>
-        <w:rPr>
-          <w:szCs w:val="20"/>
-        </w:rPr>
-        <w:t xml:space="preserve">Untuk memastikan tidak adanya </w:t>
-      </w:r>
-      <w:r>
-        <w:rPr>
-          <w:i/>
-          <w:iCs/>
-          <w:szCs w:val="20"/>
-        </w:rPr>
-        <w:t>defect</w:t>
-      </w:r>
-      <w:r>
-        <w:rPr>
-          <w:szCs w:val="20"/>
-        </w:rPr>
-        <w:t xml:space="preserve"> pada fitur-fitur tersebut.</w:t>
+        <w:t xml:space="preserve"> sebanyak mungkin sampai waktu pengujian selesai.</w:t>
       </w:r>
     </w:p>
     <w:p>
@@ -7599,7 +7193,21 @@
           <w:sz w:val="22"/>
           <w:szCs w:val="22"/>
         </w:rPr>
-        <w:t>Pengujian dikatakan berhasil jika:</w:t>
+        <w:t xml:space="preserve">Pengujian </w:t>
+      </w:r>
+      <w:r>
+        <w:rPr>
+          <w:sz w:val="22"/>
+          <w:szCs w:val="22"/>
+        </w:rPr>
+        <w:t>selesai</w:t>
+      </w:r>
+      <w:r>
+        <w:rPr>
+          <w:sz w:val="22"/>
+          <w:szCs w:val="22"/>
+        </w:rPr>
+        <w:t xml:space="preserve"> jika:</w:t>
       </w:r>
     </w:p>
     <w:p>
@@ -7620,44 +7228,7 @@
           <w:sz w:val="22"/>
           <w:szCs w:val="22"/>
         </w:rPr>
-        <w:t>Semua fitur berfungsi seperti seharusnya.</w:t>
-      </w:r>
-    </w:p>
-    <w:p>
-      <w:pPr>
-        <w:pStyle w:val="BodyText"/>
-        <w:numPr>
-          <w:ilvl w:val="0"/>
-          <w:numId w:val="10"/>
-        </w:numPr>
-        <w:ind w:right="1749"/>
-        <w:rPr>
-          <w:sz w:val="22"/>
-          <w:szCs w:val="22"/>
-        </w:rPr>
-      </w:pPr>
-      <w:r>
-        <w:rPr>
-          <w:sz w:val="22"/>
-          <w:szCs w:val="22"/>
-        </w:rPr>
-        <w:t xml:space="preserve">Tidak ada </w:t>
-      </w:r>
-      <w:r>
-        <w:rPr>
-          <w:i/>
-          <w:iCs/>
-          <w:sz w:val="22"/>
-          <w:szCs w:val="22"/>
-        </w:rPr>
-        <w:t>defect</w:t>
-      </w:r>
-      <w:r>
-        <w:rPr>
-          <w:sz w:val="22"/>
-          <w:szCs w:val="22"/>
-        </w:rPr>
-        <w:t xml:space="preserve"> pada fitur-fitur tersebut.</w:t>
+        <w:t>Waktu pengujian selesai (sampai tenggat waktu yaitu 23 Desember 2020).</w:t>
       </w:r>
     </w:p>
     <w:p>

</xml_diff>